<commit_message>
Added LogSaver in app and thesis too
</commit_message>
<xml_diff>
--- a/J2TZ4L.docx
+++ b/J2TZ4L.docx
@@ -2761,7 +2761,21 @@
         <w:rPr>
           <w:spacing w:val="-4"/>
         </w:rPr>
-        <w:t>olyan portot amely már használatban</w:t>
+        <w:t xml:space="preserve">olyan </w:t>
+      </w:r>
+      <w:proofErr w:type="gramStart"/>
+      <w:r>
+        <w:rPr>
+          <w:spacing w:val="-4"/>
+        </w:rPr>
+        <w:t>portot</w:t>
+      </w:r>
+      <w:proofErr w:type="gramEnd"/>
+      <w:r>
+        <w:rPr>
+          <w:spacing w:val="-4"/>
+        </w:rPr>
+        <w:t xml:space="preserve"> amely már használatban</w:t>
       </w:r>
       <w:r>
         <w:rPr>
@@ -4382,6 +4396,9 @@
         <w:jc w:val="center"/>
       </w:pPr>
       <w:r>
+        <w:rPr>
+          <w:noProof/>
+        </w:rPr>
         <w:drawing>
           <wp:inline distT="0" distB="0" distL="0" distR="0" wp14:anchorId="7E532EB3" wp14:editId="58337A65">
             <wp:extent cx="1729890" cy="762066"/>
@@ -4746,7 +4763,15 @@
         <w:jc w:val="both"/>
       </w:pPr>
       <w:r>
-        <w:t xml:space="preserve">Az alkalmazás sorban végig próbálja a kezelő moduljainkat/pluginjainkat amelyek a megfelelő mappánkban találhatóak. Ebbe a mappába utólag is helyezhetőnek kell lennie </w:t>
+        <w:t>Az alkalmazás sorban végig próbálja a kezelő moduljainkat/</w:t>
+      </w:r>
+      <w:proofErr w:type="gramStart"/>
+      <w:r>
+        <w:t>pluginjainkat</w:t>
+      </w:r>
+      <w:proofErr w:type="gramEnd"/>
+      <w:r>
+        <w:t xml:space="preserve"> amelyek a megfelelő mappánkban találhatóak. Ebbe a mappába utólag is helyezhetőnek kell lennie </w:t>
       </w:r>
       <w:r>
         <w:lastRenderedPageBreak/>
@@ -4844,6 +4869,26 @@
       </w:r>
       <w:r>
         <w:t>.</w:t>
+      </w:r>
+    </w:p>
+    <w:p>
+      <w:pPr>
+        <w:tabs>
+          <w:tab w:val="left" w:pos="3252"/>
+        </w:tabs>
+        <w:spacing w:after="120" w:line="360" w:lineRule="auto"/>
+        <w:jc w:val="both"/>
+      </w:pPr>
+      <w:r>
+        <w:t xml:space="preserve">Egy ilyen alkalmazástól elvárható, hogy tárolja, elmentse a logokat, ezért az alkalmazás a megjelenítéssel együtt egy text fájlba el is tárolja a logokat, későbbi visszakeresésekhez vagy egyéb okok miatt. A fájlunk neve mindig az adott napi dátum, a logok pedig hasonlóan néznek ki a </w:t>
+      </w:r>
+      <w:proofErr w:type="gramStart"/>
+      <w:r>
+        <w:t>fájlunkban</w:t>
+      </w:r>
+      <w:proofErr w:type="gramEnd"/>
+      <w:r>
+        <w:t xml:space="preserve"> mint ahogy megjelenítjük őket az alkalmazás felületén.</w:t>
       </w:r>
     </w:p>
     <w:p>
@@ -6014,13 +6059,12 @@
           <w:rFonts w:ascii="Arial" w:hAnsi="Arial" w:cs="Arial"/>
           <w:b/>
           <w:bCs/>
-          <w:noProof/>
         </w:rPr>
         <w:drawing>
-          <wp:inline distT="0" distB="0" distL="0" distR="0" wp14:anchorId="3387D93D" wp14:editId="60284579">
-            <wp:extent cx="5399405" cy="3514725"/>
-            <wp:effectExtent l="0" t="0" r="0" b="9525"/>
-            <wp:docPr id="8" name="Kép 8"/>
+          <wp:inline distT="0" distB="0" distL="0" distR="0" wp14:anchorId="66E3103C" wp14:editId="476A140A">
+            <wp:extent cx="5066453" cy="3294851"/>
+            <wp:effectExtent l="0" t="0" r="1270" b="1270"/>
+            <wp:docPr id="23" name="Kép 23"/>
             <wp:cNvGraphicFramePr>
               <a:graphicFrameLocks xmlns:a="http://schemas.openxmlformats.org/drawingml/2006/main" noChangeAspect="1"/>
             </wp:cNvGraphicFramePr>
@@ -6040,7 +6084,7 @@
                   <pic:spPr>
                     <a:xfrm>
                       <a:off x="0" y="0"/>
-                      <a:ext cx="5399405" cy="3514725"/>
+                      <a:ext cx="5089969" cy="3310144"/>
                     </a:xfrm>
                     <a:prstGeom prst="rect">
                       <a:avLst/>
@@ -6098,10 +6142,7 @@
       </w:pPr>
       <w:r>
         <w:lastRenderedPageBreak/>
-        <w:t>A végig fésüléshez</w:t>
-      </w:r>
-      <w:r>
-        <w:t xml:space="preserve"> a glob modult használjuk, és annak a sync metódusát. A sync metódus annyit jelent, hogy szinkronikusan keressük a fájlokat azért, hogy addig ne menjen tovább a folyamat, amíg nem töltöttük fel a plugins tömbünket. A metódusnak megadjuk a mappánk elérési útvonalát úgy, hogy a relatív </w:t>
+        <w:t xml:space="preserve">A végig fésüléshez a glob modult használjuk, és annak a sync metódusát. A sync metódus annyit jelent, hogy szinkronikusan keressük a fájlokat azért, hogy addig ne menjen tovább a folyamat, amíg nem töltöttük fel a plugins tömbünket. A metódusnak megadjuk a mappánk elérési útvonalát úgy, hogy a relatív </w:t>
       </w:r>
       <w:r>
         <w:t xml:space="preserve">elérési </w:t>
@@ -6193,6 +6234,7 @@
           <w:rFonts w:ascii="Arial" w:hAnsi="Arial" w:cs="Arial"/>
           <w:b/>
           <w:bCs/>
+          <w:noProof/>
         </w:rPr>
         <w:drawing>
           <wp:inline distT="0" distB="0" distL="0" distR="0" wp14:anchorId="498CE265" wp14:editId="3CD619D4">
@@ -6276,10 +6318,7 @@
         <w:jc w:val="both"/>
       </w:pPr>
       <w:r>
-        <w:t>Másképpen exportálva az alkalmazás nem tudja importálni a modulokat.</w:t>
-      </w:r>
-      <w:r>
-        <w:t xml:space="preserve"> A modulkezelő függvényünkben minden egyes modulnak a Handle függvényét hívjuk meg, ezért minden modulnak meg kell adnia a Handle exportált értéknél a modul kezelő függvényét, amely jelen esetünkben a Handler függvény.</w:t>
+        <w:t>Másképpen exportálva az alkalmazás nem tudja importálni a modulokat. A modulkezelő függvényünkben minden egyes modulnak a Handle függvényét hívjuk meg, ezért minden modulnak meg kell adnia a Handle exportált értéknél a modul kezelő függvényét, amely jelen esetünkben a Handler függvény.</w:t>
       </w:r>
     </w:p>
     <w:p>
@@ -6402,10 +6441,7 @@
         <w:t>előző alfejezetben említett módon szükséges visszaadnunk a HTML elemet és a Base64 kódolású médiafájlok kezelve is vannak.</w:t>
       </w:r>
       <w:r>
-        <w:t xml:space="preserve"> </w:t>
-      </w:r>
-      <w:r>
-        <w:t>A</w:t>
+        <w:t xml:space="preserve"> A</w:t>
       </w:r>
       <w:r>
         <w:t xml:space="preserve">z alábbi </w:t>
@@ -6436,6 +6472,9 @@
         </w:rPr>
       </w:pPr>
       <w:r>
+        <w:rPr>
+          <w:noProof/>
+        </w:rPr>
         <w:drawing>
           <wp:inline distT="0" distB="0" distL="0" distR="0" wp14:anchorId="2742BC92" wp14:editId="5F622A14">
             <wp:extent cx="5037667" cy="3884287"/>
@@ -6497,7 +6536,21 @@
           <w:sz w:val="22"/>
           <w:szCs w:val="22"/>
         </w:rPr>
-        <w:t>. ábra, Médiafájlok kezelése kódrészlet</w:t>
+        <w:t>. ábra, Médiafájlok kezelése</w:t>
+      </w:r>
+      <w:r>
+        <w:rPr>
+          <w:sz w:val="22"/>
+          <w:szCs w:val="22"/>
+        </w:rPr>
+        <w:t>,</w:t>
+      </w:r>
+      <w:r>
+        <w:rPr>
+          <w:sz w:val="22"/>
+          <w:szCs w:val="22"/>
+        </w:rPr>
+        <w:t xml:space="preserve"> kódrészlet</w:t>
       </w:r>
     </w:p>
     <w:p>
@@ -6584,6 +6637,7 @@
       <w:r>
         <w:rPr>
           <w:rFonts w:ascii="Arial" w:hAnsi="Arial" w:cs="Arial"/>
+          <w:noProof/>
         </w:rPr>
         <w:drawing>
           <wp:inline distT="0" distB="0" distL="0" distR="0" wp14:anchorId="6C0AADBD" wp14:editId="4373631A">
@@ -6762,6 +6816,9 @@
         </w:rPr>
       </w:pPr>
       <w:r>
+        <w:rPr>
+          <w:noProof/>
+        </w:rPr>
         <w:drawing>
           <wp:inline distT="0" distB="0" distL="0" distR="0" wp14:anchorId="5B802804" wp14:editId="5E8BF718">
             <wp:extent cx="3749365" cy="2720576"/>
@@ -6965,11 +7022,14 @@
         <w:jc w:val="center"/>
       </w:pPr>
       <w:r>
+        <w:rPr>
+          <w:noProof/>
+        </w:rPr>
         <w:drawing>
-          <wp:inline distT="0" distB="0" distL="0" distR="0" wp14:anchorId="353EAE30" wp14:editId="40AD452C">
-            <wp:extent cx="4762913" cy="3071126"/>
+          <wp:inline distT="0" distB="0" distL="0" distR="0" wp14:anchorId="55282F6F" wp14:editId="57A1DBC0">
+            <wp:extent cx="4556110" cy="3107267"/>
             <wp:effectExtent l="0" t="0" r="0" b="0"/>
-            <wp:docPr id="22" name="Kép 22"/>
+            <wp:docPr id="18" name="Kép 18"/>
             <wp:cNvGraphicFramePr>
               <a:graphicFrameLocks xmlns:a="http://schemas.openxmlformats.org/drawingml/2006/main" noChangeAspect="1"/>
             </wp:cNvGraphicFramePr>
@@ -6989,7 +7049,7 @@
                   <pic:spPr>
                     <a:xfrm>
                       <a:off x="0" y="0"/>
-                      <a:ext cx="4762913" cy="3071126"/>
+                      <a:ext cx="4577572" cy="3121904"/>
                     </a:xfrm>
                     <a:prstGeom prst="rect">
                       <a:avLst/>
@@ -7092,7 +7152,13 @@
         <w:jc w:val="both"/>
       </w:pPr>
       <w:r>
-        <w:t>A megjelenítő függvényünk megkapja a modulok visszaadott HTML elemét és ezt az elemet az időbélyeggel ellátva megjeleníti nekünk. Minden egyes különböző típusú lognak más-más az osztálya azért</w:t>
+        <w:t>A megjelenítő függvényünk megkapja a modulok visszaadott HTML elemét és ezt az elemet az időbélyeggel ellátva megjeleníti nekünk</w:t>
+      </w:r>
+      <w:r>
+        <w:t>, de előtte meghívjuk a LogSaver függvényünket, melyről a következő fejezetben tárgyalok</w:t>
+      </w:r>
+      <w:r>
+        <w:t>. Minden egyes különböző típusú lognak más-más az osztálya azért</w:t>
       </w:r>
       <w:r>
         <w:t>,</w:t>
@@ -7116,11 +7182,11 @@
         <w:t>A logok megjelenítés</w:t>
       </w:r>
       <w:r>
-        <w:t xml:space="preserve">éhez egy monospace betűtípust használunk, hogy igényesebben és szebben nézzenek ki az egymás fölött/alatt megjelenő logok. A különböző típusú logokat más-más színnel jelenítjük meg, valamint egy vékony szürke vonallal elválasztjuk </w:t>
+        <w:t xml:space="preserve">éhez egy monospace betűtípust használunk, hogy igényesebben és szebben nézzenek ki az egymás fölött/alatt megjelenő logok. A különböző típusú logokat </w:t>
       </w:r>
       <w:r>
         <w:lastRenderedPageBreak/>
-        <w:t>egymástól, a könnyebb olvashatóság végett.</w:t>
+        <w:t>más-más színnel jelenítjük meg, valamint egy vékony szürke vonallal elválasztjuk egymástól, a könnyebb olvashatóság végett.</w:t>
       </w:r>
       <w:r>
         <w:t xml:space="preserve"> A logok típusát </w:t>
@@ -7188,6 +7254,9 @@
         <w:jc w:val="center"/>
       </w:pPr>
       <w:r>
+        <w:rPr>
+          <w:noProof/>
+        </w:rPr>
         <w:drawing>
           <wp:inline distT="0" distB="0" distL="0" distR="0" wp14:anchorId="0FEBF3B9" wp14:editId="5290593D">
             <wp:extent cx="2613887" cy="2888230"/>
@@ -7270,6 +7339,13 @@
           <w:sz w:val="22"/>
           <w:szCs w:val="22"/>
         </w:rPr>
+        <w:t>,</w:t>
+      </w:r>
+      <w:r>
+        <w:rPr>
+          <w:sz w:val="22"/>
+          <w:szCs w:val="22"/>
+        </w:rPr>
         <w:t xml:space="preserve"> kódrészlet</w:t>
       </w:r>
     </w:p>
@@ -7294,71 +7370,68 @@
         <w:t xml:space="preserve">Az egész HTML-re megadjuk beállításként a monospace betűtípus-családot, amely annyit takar, hogy egyenlő méretűek horizontálisan a karakterek. </w:t>
       </w:r>
       <w:r>
-        <w:t>A médiafájlok megjelenítésénél szükségünk van a HTML elemünkben bal fentre igazítani az időbélyeget, hogy esztétikusan tudjuk megjeleníteni a képeket, videókat, hangfájlokat.</w:t>
+        <w:t xml:space="preserve">A médiafájlok megjelenítésénél szükségünk van a HTML elemünkben bal fentre igazítani az időbélyeget, hogy esztétikusan tudjuk megjeleníteni a képeket, videókat, hangfájlokat. </w:t>
+      </w:r>
+      <w:r>
+        <w:t xml:space="preserve">Az ábrán látható az </w:t>
+      </w:r>
+      <w:r>
+        <w:t xml:space="preserve">SQL típusú </w:t>
+      </w:r>
+      <w:r>
+        <w:t>log</w:t>
+      </w:r>
+      <w:r>
+        <w:t xml:space="preserve"> megjelenítési beállítása. Más típusú fájlok megjelenítése ugyanígy működik, csak a saját megjelenítési színét használva.</w:t>
+      </w:r>
+    </w:p>
+    <w:p>
+      <w:pPr>
+        <w:tabs>
+          <w:tab w:val="left" w:pos="3252"/>
+        </w:tabs>
+        <w:spacing w:line="360" w:lineRule="auto"/>
+        <w:jc w:val="both"/>
+      </w:pPr>
+      <w:r>
+        <w:t>A</w:t>
+      </w:r>
+      <w:r>
+        <w:t xml:space="preserve"> 15. </w:t>
+      </w:r>
+      <w:r>
+        <w:t>ábrán</w:t>
+      </w:r>
+      <w:r>
+        <w:t xml:space="preserve"> látható, hogyan is jelennek meg a különböző típusú kezelt </w:t>
+      </w:r>
+      <w:r>
+        <w:t>JSON logok,</w:t>
+      </w:r>
+      <w:r>
+        <w:t xml:space="preserve"> valamint az alkalmazásnak a megjelenése</w:t>
+      </w:r>
+      <w:r>
+        <w:t>.</w:t>
       </w:r>
       <w:r>
         <w:t xml:space="preserve"> </w:t>
       </w:r>
       <w:r>
-        <w:t xml:space="preserve">Az ábrán látható az </w:t>
-      </w:r>
-      <w:r>
-        <w:t xml:space="preserve">SQL típusú </w:t>
-      </w:r>
-      <w:r>
-        <w:t>log</w:t>
-      </w:r>
-      <w:r>
-        <w:t xml:space="preserve"> megjelenítési beállítása. Más típusú fájlok megjelenítése ugyanígy működik, csak a saját megjelenítési színét használva.</w:t>
-      </w:r>
-    </w:p>
-    <w:p>
-      <w:pPr>
-        <w:tabs>
-          <w:tab w:val="left" w:pos="3252"/>
-        </w:tabs>
-        <w:spacing w:line="360" w:lineRule="auto"/>
-        <w:jc w:val="both"/>
-      </w:pPr>
-      <w:r>
-        <w:t>A</w:t>
-      </w:r>
-      <w:r>
-        <w:t xml:space="preserve"> 15. </w:t>
-      </w:r>
-      <w:r>
-        <w:t>ábrán</w:t>
-      </w:r>
-      <w:r>
-        <w:t xml:space="preserve"> látható, hogyan is jelennek meg a különböző típusú kezelt </w:t>
-      </w:r>
-      <w:r>
-        <w:t>JSON logok,</w:t>
-      </w:r>
-      <w:r>
-        <w:t xml:space="preserve"> valamint az alkalmazásnak a megjelenése</w:t>
+        <w:t xml:space="preserve">A menüsorban található az új kliens megnyitására alkalmas gombunk, ahonnan teszt üzeneteket küldhetünk megjelenítésre. </w:t>
+      </w:r>
+      <w:r>
+        <w:t xml:space="preserve">Az ábrán látható minden jelenleg kezelt </w:t>
+      </w:r>
+      <w:r>
+        <w:t xml:space="preserve">JSON típusú </w:t>
+      </w:r>
+      <w:r>
+        <w:t>log megjelenítése</w:t>
       </w:r>
       <w:r>
         <w:t>.</w:t>
       </w:r>
-      <w:r>
-        <w:t xml:space="preserve"> </w:t>
-      </w:r>
-      <w:r>
-        <w:t xml:space="preserve">A menüsorban található az új kliens megnyitására alkalmas gombunk, ahonnan teszt üzeneteket küldhetünk megjelenítésre. </w:t>
-      </w:r>
-      <w:r>
-        <w:t xml:space="preserve">Az ábrán látható minden jelenleg kezelt </w:t>
-      </w:r>
-      <w:r>
-        <w:t xml:space="preserve">JSON típusú </w:t>
-      </w:r>
-      <w:r>
-        <w:t>log megjelenítése</w:t>
-      </w:r>
-      <w:r>
-        <w:t>.</w:t>
-      </w:r>
     </w:p>
     <w:p>
       <w:pPr>
@@ -7368,6 +7441,9 @@
         <w:jc w:val="center"/>
       </w:pPr>
       <w:r>
+        <w:rPr>
+          <w:noProof/>
+        </w:rPr>
         <w:lastRenderedPageBreak/>
         <w:drawing>
           <wp:inline distT="0" distB="0" distL="0" distR="0" wp14:anchorId="42173E13" wp14:editId="10B528DC">
@@ -7554,6 +7630,9 @@
         <w:jc w:val="center"/>
       </w:pPr>
       <w:r>
+        <w:rPr>
+          <w:noProof/>
+        </w:rPr>
         <w:lastRenderedPageBreak/>
         <w:drawing>
           <wp:inline distT="0" distB="0" distL="0" distR="0" wp14:anchorId="4082FAD2" wp14:editId="7685FF4F">
@@ -7625,20 +7704,323 @@
         <w:tabs>
           <w:tab w:val="left" w:pos="3252"/>
         </w:tabs>
-        <w:jc w:val="both"/>
-        <w:rPr>
-          <w:rFonts w:ascii="Arial" w:hAnsi="Arial" w:cs="Arial"/>
-          <w:b/>
-          <w:bCs/>
-        </w:rPr>
-      </w:pPr>
-      <w:r>
-        <w:rPr>
-          <w:rFonts w:ascii="Arial" w:hAnsi="Arial" w:cs="Arial"/>
-          <w:b/>
-          <w:bCs/>
-        </w:rPr>
-        <w:t>5.5. Tapasztalataim és felmerülő problémák</w:t>
+        <w:rPr>
+          <w:rFonts w:ascii="Arial" w:hAnsi="Arial" w:cs="Arial"/>
+          <w:b/>
+          <w:bCs/>
+        </w:rPr>
+      </w:pPr>
+      <w:r>
+        <w:rPr>
+          <w:rFonts w:ascii="Arial" w:hAnsi="Arial" w:cs="Arial"/>
+          <w:b/>
+          <w:bCs/>
+        </w:rPr>
+        <w:t>5.5. Logok mentése</w:t>
+      </w:r>
+    </w:p>
+    <w:p>
+      <w:pPr>
+        <w:tabs>
+          <w:tab w:val="left" w:pos="3252"/>
+        </w:tabs>
+        <w:spacing w:line="360" w:lineRule="auto"/>
+        <w:rPr>
+          <w:rFonts w:ascii="Arial" w:hAnsi="Arial" w:cs="Arial"/>
+          <w:b/>
+          <w:bCs/>
+        </w:rPr>
+      </w:pPr>
+    </w:p>
+    <w:p>
+      <w:pPr>
+        <w:tabs>
+          <w:tab w:val="left" w:pos="3252"/>
+          <w:tab w:val="left" w:pos="3280"/>
+        </w:tabs>
+        <w:spacing w:line="360" w:lineRule="auto"/>
+        <w:jc w:val="both"/>
+      </w:pPr>
+      <w:r>
+        <w:t>A logokat egy text fájlba mentjük ki, és minden egyes sorában egy log található. A szöveges logok egyszerűen időbélyeggel</w:t>
+      </w:r>
+      <w:r>
+        <w:t xml:space="preserve"> ellátva vannak megjelenítve hasonlóan, mint az alkalmazásban, leszámítva a különböző stílusokat. A </w:t>
+      </w:r>
+      <w:r>
+        <w:t xml:space="preserve">képek, videók, hangfájloknak az időbélyeg és a nyers Data URL szerepel a sorában, abban az esetben, ha kisebbek, mint 25MB. Ezt egy változó változtatásával lehet módosítani. Úgy gondoltam, hogy a nagy méretű fájloknak nincsen keresni valója egy ilyen </w:t>
+      </w:r>
+      <w:r>
+        <w:t xml:space="preserve">szöveges </w:t>
+      </w:r>
+      <w:r>
+        <w:t xml:space="preserve">fájlban, ezeket később lehetne tárolni saját kiterjesztésével, és a logok között a text fájlban egy ID-val ellátva lehetne hivatkozni a fájlra. </w:t>
+      </w:r>
+    </w:p>
+    <w:p>
+      <w:pPr>
+        <w:tabs>
+          <w:tab w:val="left" w:pos="3252"/>
+          <w:tab w:val="left" w:pos="3280"/>
+        </w:tabs>
+        <w:spacing w:line="360" w:lineRule="auto"/>
+        <w:jc w:val="both"/>
+      </w:pPr>
+    </w:p>
+    <w:p>
+      <w:pPr>
+        <w:tabs>
+          <w:tab w:val="left" w:pos="3252"/>
+          <w:tab w:val="left" w:pos="3280"/>
+        </w:tabs>
+        <w:spacing w:line="360" w:lineRule="auto"/>
+        <w:jc w:val="both"/>
+      </w:pPr>
+      <w:r>
+        <w:lastRenderedPageBreak/>
+        <w:t>A következő kódrészlet mutatja, hogyan is írjuk text fájlba a logokat.</w:t>
+      </w:r>
+    </w:p>
+    <w:p>
+      <w:pPr>
+        <w:tabs>
+          <w:tab w:val="left" w:pos="3252"/>
+          <w:tab w:val="left" w:pos="3280"/>
+        </w:tabs>
+        <w:spacing w:line="360" w:lineRule="auto"/>
+        <w:jc w:val="both"/>
+      </w:pPr>
+    </w:p>
+    <w:p>
+      <w:pPr>
+        <w:tabs>
+          <w:tab w:val="left" w:pos="3252"/>
+          <w:tab w:val="left" w:pos="3280"/>
+        </w:tabs>
+        <w:jc w:val="center"/>
+      </w:pPr>
+      <w:r>
+        <w:drawing>
+          <wp:inline distT="0" distB="0" distL="0" distR="0" wp14:anchorId="3992491E" wp14:editId="4CFFE9C1">
+            <wp:extent cx="4851400" cy="2628518"/>
+            <wp:effectExtent l="0" t="0" r="6350" b="635"/>
+            <wp:docPr id="21" name="Kép 21"/>
+            <wp:cNvGraphicFramePr>
+              <a:graphicFrameLocks xmlns:a="http://schemas.openxmlformats.org/drawingml/2006/main" noChangeAspect="1"/>
+            </wp:cNvGraphicFramePr>
+            <a:graphic xmlns:a="http://schemas.openxmlformats.org/drawingml/2006/main">
+              <a:graphicData uri="http://schemas.openxmlformats.org/drawingml/2006/picture">
+                <pic:pic xmlns:pic="http://schemas.openxmlformats.org/drawingml/2006/picture">
+                  <pic:nvPicPr>
+                    <pic:cNvPr id="1" name=""/>
+                    <pic:cNvPicPr/>
+                  </pic:nvPicPr>
+                  <pic:blipFill>
+                    <a:blip r:embed="rId25"/>
+                    <a:stretch>
+                      <a:fillRect/>
+                    </a:stretch>
+                  </pic:blipFill>
+                  <pic:spPr>
+                    <a:xfrm>
+                      <a:off x="0" y="0"/>
+                      <a:ext cx="4861824" cy="2634166"/>
+                    </a:xfrm>
+                    <a:prstGeom prst="rect">
+                      <a:avLst/>
+                    </a:prstGeom>
+                  </pic:spPr>
+                </pic:pic>
+              </a:graphicData>
+            </a:graphic>
+          </wp:inline>
+        </w:drawing>
+      </w:r>
+    </w:p>
+    <w:p>
+      <w:pPr>
+        <w:tabs>
+          <w:tab w:val="left" w:pos="3252"/>
+          <w:tab w:val="left" w:pos="3280"/>
+        </w:tabs>
+        <w:jc w:val="center"/>
+        <w:rPr>
+          <w:sz w:val="22"/>
+          <w:szCs w:val="22"/>
+        </w:rPr>
+      </w:pPr>
+      <w:r>
+        <w:rPr>
+          <w:sz w:val="22"/>
+          <w:szCs w:val="22"/>
+        </w:rPr>
+        <w:t>17. ábra, Logok mentése, kódrészlet</w:t>
+      </w:r>
+    </w:p>
+    <w:p>
+      <w:pPr>
+        <w:tabs>
+          <w:tab w:val="left" w:pos="3252"/>
+          <w:tab w:val="left" w:pos="3280"/>
+        </w:tabs>
+        <w:spacing w:line="360" w:lineRule="auto"/>
+        <w:jc w:val="both"/>
+      </w:pPr>
+      <w:r>
+        <w:tab/>
+      </w:r>
+    </w:p>
+    <w:p>
+      <w:pPr>
+        <w:tabs>
+          <w:tab w:val="left" w:pos="3252"/>
+          <w:tab w:val="left" w:pos="3280"/>
+        </w:tabs>
+        <w:spacing w:line="360" w:lineRule="auto"/>
+        <w:jc w:val="both"/>
+      </w:pPr>
+      <w:r>
+        <w:t xml:space="preserve">A mentés függvényünk megkapja a megjelenített teljes HTML elemet és a nyers adatot. Létrehozunk egy dátum változót, amit a fájlunk nevének adunk. Minden nap logjait egy külön text fájlban tároljuk, a könnyebb visszakereshetőség és kezelhetőség végett. A megkapott </w:t>
+      </w:r>
+      <w:r>
+        <w:t>HTML elemünk</w:t>
+      </w:r>
+      <w:r>
+        <w:t>nek</w:t>
+      </w:r>
+      <w:r>
+        <w:t xml:space="preserve"> a textContent </w:t>
+      </w:r>
+      <w:r>
+        <w:t>tulajdonságával</w:t>
+      </w:r>
+      <w:r>
+        <w:t xml:space="preserve"> egy változóban eltároljuk a szöveges adatokat az elemünkből. Ha ez a szöveges adat kilenc karakter hosszú, akkor olyan logról beszélünk, ami egy média fájl lesz, mivel csak az időbélyeg szerepel szövegként a HTML elemben. Ebben az esetben megvizsgáljuk a méretét és ha kisebb, mint 25MB kimentjük a teljes Data URL-t időbélyeggel ellátva. Ha nagyobb</w:t>
+      </w:r>
+      <w:r>
+        <w:t xml:space="preserve"> </w:t>
+      </w:r>
+      <w:r>
+        <w:t>akkor a fájlunkba az időbélyeg után írjuk</w:t>
+      </w:r>
+      <w:r>
+        <w:t xml:space="preserve">, hogy nagyobb, mint 25MB. </w:t>
+      </w:r>
+      <w:r>
+        <w:t>A következő ábrán láthatjuk, hogyan is mentjük text fájlba a különböző típusú logokat.</w:t>
+      </w:r>
+    </w:p>
+    <w:p>
+      <w:pPr>
+        <w:tabs>
+          <w:tab w:val="left" w:pos="3252"/>
+          <w:tab w:val="left" w:pos="3280"/>
+        </w:tabs>
+        <w:spacing w:line="360" w:lineRule="auto"/>
+        <w:jc w:val="both"/>
+      </w:pPr>
+    </w:p>
+    <w:p>
+      <w:pPr>
+        <w:tabs>
+          <w:tab w:val="left" w:pos="3252"/>
+        </w:tabs>
+        <w:jc w:val="center"/>
+      </w:pPr>
+      <w:r>
+        <w:drawing>
+          <wp:inline distT="0" distB="0" distL="0" distR="0" wp14:anchorId="2461D4E8" wp14:editId="1229301F">
+            <wp:extent cx="4288752" cy="1684867"/>
+            <wp:effectExtent l="0" t="0" r="0" b="0"/>
+            <wp:docPr id="5" name="Kép 5"/>
+            <wp:cNvGraphicFramePr>
+              <a:graphicFrameLocks xmlns:a="http://schemas.openxmlformats.org/drawingml/2006/main" noChangeAspect="1"/>
+            </wp:cNvGraphicFramePr>
+            <a:graphic xmlns:a="http://schemas.openxmlformats.org/drawingml/2006/main">
+              <a:graphicData uri="http://schemas.openxmlformats.org/drawingml/2006/picture">
+                <pic:pic xmlns:pic="http://schemas.openxmlformats.org/drawingml/2006/picture">
+                  <pic:nvPicPr>
+                    <pic:cNvPr id="1" name=""/>
+                    <pic:cNvPicPr/>
+                  </pic:nvPicPr>
+                  <pic:blipFill>
+                    <a:blip r:embed="rId26"/>
+                    <a:stretch>
+                      <a:fillRect/>
+                    </a:stretch>
+                  </pic:blipFill>
+                  <pic:spPr>
+                    <a:xfrm>
+                      <a:off x="0" y="0"/>
+                      <a:ext cx="4294836" cy="1687257"/>
+                    </a:xfrm>
+                    <a:prstGeom prst="rect">
+                      <a:avLst/>
+                    </a:prstGeom>
+                  </pic:spPr>
+                </pic:pic>
+              </a:graphicData>
+            </a:graphic>
+          </wp:inline>
+        </w:drawing>
+      </w:r>
+    </w:p>
+    <w:p>
+      <w:pPr>
+        <w:tabs>
+          <w:tab w:val="left" w:pos="3252"/>
+        </w:tabs>
+        <w:spacing w:line="360" w:lineRule="auto"/>
+        <w:jc w:val="center"/>
+        <w:rPr>
+          <w:sz w:val="22"/>
+          <w:szCs w:val="22"/>
+        </w:rPr>
+      </w:pPr>
+      <w:r>
+        <w:rPr>
+          <w:sz w:val="22"/>
+          <w:szCs w:val="22"/>
+        </w:rPr>
+        <w:t>18. ábra, Mentett log napló</w:t>
+      </w:r>
+    </w:p>
+    <w:p>
+      <w:pPr>
+        <w:tabs>
+          <w:tab w:val="left" w:pos="3252"/>
+        </w:tabs>
+        <w:jc w:val="both"/>
+        <w:rPr>
+          <w:rFonts w:ascii="Arial" w:hAnsi="Arial" w:cs="Arial"/>
+          <w:b/>
+          <w:bCs/>
+        </w:rPr>
+      </w:pPr>
+      <w:r>
+        <w:rPr>
+          <w:rFonts w:ascii="Arial" w:hAnsi="Arial" w:cs="Arial"/>
+          <w:b/>
+          <w:bCs/>
+        </w:rPr>
+        <w:lastRenderedPageBreak/>
+        <w:t>5.</w:t>
+      </w:r>
+      <w:r>
+        <w:rPr>
+          <w:rFonts w:ascii="Arial" w:hAnsi="Arial" w:cs="Arial"/>
+          <w:b/>
+          <w:bCs/>
+        </w:rPr>
+        <w:t>6</w:t>
+      </w:r>
+      <w:r>
+        <w:rPr>
+          <w:rFonts w:ascii="Arial" w:hAnsi="Arial" w:cs="Arial"/>
+          <w:b/>
+          <w:bCs/>
+        </w:rPr>
+        <w:t>. Tapasztalataim és felmerülő problémák</w:t>
       </w:r>
     </w:p>
     <w:p>
@@ -7700,95 +8082,98 @@
         <w:jc w:val="both"/>
       </w:pPr>
       <w:r>
+        <w:t>A TCP alapú hálózati kapcsolatot nem volt kihívás felépíteni, és adatot is küldeni TCP</w:t>
+      </w:r>
+      <w:r>
+        <w:t xml:space="preserve"> kapcsolat</w:t>
+      </w:r>
+      <w:r>
+        <w:t>on keresztül</w:t>
+      </w:r>
+      <w:r>
+        <w:t xml:space="preserve">. Problémát az jelentett, hogy először egy </w:t>
+      </w:r>
+      <w:r>
+        <w:t>Angular</w:t>
+      </w:r>
+      <w:r>
+        <w:t xml:space="preserve"> alapú egyszerű webalkalmazást képzeltem el a kliens alkalmazásnak. Sok utána olvasás után beláttam, hogy egyszerűen és szépen nem lehet megvalósítani</w:t>
+      </w:r>
+      <w:r>
+        <w:t>,</w:t>
+      </w:r>
+      <w:r>
+        <w:t xml:space="preserve"> amit szeretnék, mert nem lehet böngészőből TCP socketet nyitni, csak valamennyi ráépülő protokollt lehet használni ilyen célokra. </w:t>
+      </w:r>
+    </w:p>
+    <w:p>
+      <w:pPr>
+        <w:tabs>
+          <w:tab w:val="left" w:pos="3252"/>
+        </w:tabs>
+        <w:spacing w:after="120" w:line="360" w:lineRule="auto"/>
+        <w:jc w:val="both"/>
+      </w:pPr>
+      <w:r>
+        <w:t>A fájl</w:t>
+      </w:r>
+      <w:r>
+        <w:t xml:space="preserve">ok átküldésénél kevés problémába ütköztem. A Base64 kódolást hamar alkalmazni tudtam, viszont a Data URL készítése, valamint dekódolása (nem </w:t>
+      </w:r>
+      <w:r>
+        <w:t>média</w:t>
+      </w:r>
+      <w:r>
+        <w:t xml:space="preserve">fájlok esetén) nagyobb feladatnak tűnt, mint gondoltam. Először Base64 kódolva szerettem volna minden üzenetet elküldeni, de amikor rátaláltam a Data URL sémára, tudtam, hogy a fájlok könnyebb kezeléséhez </w:t>
+      </w:r>
+      <w:r>
+        <w:t xml:space="preserve">vele </w:t>
+      </w:r>
+      <w:r>
+        <w:t>szükséges megoldanom az adatok küldésé</w:t>
+      </w:r>
+      <w:r>
+        <w:t>t és később a feldolgozását.</w:t>
+      </w:r>
+    </w:p>
+    <w:p>
+      <w:pPr>
+        <w:tabs>
+          <w:tab w:val="left" w:pos="3252"/>
+        </w:tabs>
+        <w:spacing w:after="120" w:line="360" w:lineRule="auto"/>
+        <w:jc w:val="both"/>
+      </w:pPr>
+      <w:r>
+        <w:t xml:space="preserve">A kezelő modulok írásánál nem akadtak problémáim, viszont sok esetre illik felkészíteni a programot, ha például nem az elvárt módon kapunk adatot azt is lehetőség szerint dolgozzuk fel, minél többféle adatot lefedve a kezeléssel. </w:t>
+      </w:r>
+      <w:r>
+        <w:t>A legtöbbet időmet a munkafázisok</w:t>
+      </w:r>
+      <w:r>
+        <w:t xml:space="preserve"> közül</w:t>
+      </w:r>
+      <w:r>
+        <w:t xml:space="preserve"> a modulok kezelésével töltöttem, hogy az utólag beillesztett modulokat felismerje a programunk, és fel is használja. Sok lehetséges megoldást végig gondoltam és próbáltam mire, megtaláltam azt amelyikkel megvalósítható a feladat. A JavaScript </w:t>
+      </w:r>
+      <w:r>
+        <w:t>alap</w:t>
+      </w:r>
+      <w:r>
+        <w:t xml:space="preserve"> importálását nem </w:t>
+      </w:r>
+      <w:r>
+        <w:t xml:space="preserve">lehet használni függvényeken belül, ezért a Node.js require </w:t>
+      </w:r>
+      <w:r>
+        <w:t xml:space="preserve">funkcióját kellett használnom. </w:t>
+      </w:r>
+      <w:r>
+        <w:t xml:space="preserve">A kódban require funkciót egyedül Node.js modulok importálására használtam, ezért új volt számomra saját JavaScript fájlok </w:t>
+      </w:r>
+      <w:r>
         <w:lastRenderedPageBreak/>
-        <w:t>A TCP alapú hálózati kapcsolatot nem volt kihívás felépíteni, és adatot is küldeni TCP</w:t>
-      </w:r>
-      <w:r>
-        <w:t xml:space="preserve"> kapcsolat</w:t>
-      </w:r>
-      <w:r>
-        <w:t>on keresztül</w:t>
-      </w:r>
-      <w:r>
-        <w:t xml:space="preserve">. Problémát az jelentett, hogy először egy </w:t>
-      </w:r>
-      <w:r>
-        <w:t>Angular</w:t>
-      </w:r>
-      <w:r>
-        <w:t xml:space="preserve"> alapú egyszerű webalkalmazást képzeltem el a kliens alkalmazásnak. Sok utána olvasás után beláttam, hogy egyszerűen és szépen nem lehet megvalósítani</w:t>
-      </w:r>
-      <w:r>
-        <w:t>,</w:t>
-      </w:r>
-      <w:r>
-        <w:t xml:space="preserve"> amit szeretnék, mert nem lehet böngészőből TCP socketet nyitni, csak valamennyi ráépülő protokollt lehet használni ilyen célokra. </w:t>
-      </w:r>
-    </w:p>
-    <w:p>
-      <w:pPr>
-        <w:tabs>
-          <w:tab w:val="left" w:pos="3252"/>
-        </w:tabs>
-        <w:spacing w:after="120" w:line="360" w:lineRule="auto"/>
-        <w:jc w:val="both"/>
-      </w:pPr>
-      <w:r>
-        <w:t>A fájl</w:t>
-      </w:r>
-      <w:r>
-        <w:t xml:space="preserve">ok átküldésénél kevés problémába ütköztem. A Base64 kódolást hamar alkalmazni tudtam, viszont a Data URL készítése, valamint dekódolása (nem </w:t>
-      </w:r>
-      <w:r>
-        <w:t>média</w:t>
-      </w:r>
-      <w:r>
-        <w:t xml:space="preserve">fájlok esetén) nagyobb feladatnak tűnt, mint gondoltam. Először Base64 kódolva szerettem volna minden üzenetet elküldeni, de amikor rátaláltam a Data URL sémára, tudtam, hogy a fájlok könnyebb kezeléséhez </w:t>
-      </w:r>
-      <w:r>
-        <w:t xml:space="preserve">vele </w:t>
-      </w:r>
-      <w:r>
-        <w:t>szükséges megoldanom az adatok küldésé</w:t>
-      </w:r>
-      <w:r>
-        <w:t>t és később a feldolgozását.</w:t>
-      </w:r>
-    </w:p>
-    <w:p>
-      <w:pPr>
-        <w:tabs>
-          <w:tab w:val="left" w:pos="3252"/>
-        </w:tabs>
-        <w:spacing w:after="120" w:line="360" w:lineRule="auto"/>
-        <w:jc w:val="both"/>
-      </w:pPr>
-      <w:r>
-        <w:t xml:space="preserve">A kezelő modulok írásánál nem akadtak problémáim, viszont sok esetre illik felkészíteni a programot, ha például nem az elvárt módon kapunk adatot azt is lehetőség szerint dolgozzuk fel, minél többféle adatot lefedve a kezeléssel. </w:t>
-      </w:r>
-      <w:r>
-        <w:t>A legtöbbet időmet a munkafázisok</w:t>
-      </w:r>
-      <w:r>
-        <w:t xml:space="preserve"> közül</w:t>
-      </w:r>
-      <w:r>
-        <w:t xml:space="preserve"> a modulok kezelésével töltöttem, hogy az utólag beillesztett modulokat felismerje a programunk, és fel is használja. Sok lehetséges megoldást végig gondoltam és próbáltam mire, megtaláltam azt amelyikkel megvalósítható a feladat. A JavaScript </w:t>
-      </w:r>
-      <w:r>
-        <w:t>alap</w:t>
-      </w:r>
-      <w:r>
-        <w:t xml:space="preserve"> importálását nem </w:t>
-      </w:r>
-      <w:r>
-        <w:t xml:space="preserve">lehet használni függvényeken belül, ezért a Node.js require </w:t>
-      </w:r>
-      <w:r>
-        <w:t xml:space="preserve">funkcióját kellett használnom. </w:t>
-      </w:r>
-      <w:r>
-        <w:t>A kódban require funkciót egyedül Node.js modulok importálására használtam, ezért új volt számomra saját JavaScript fájlok importálása</w:t>
+        <w:t>importálása</w:t>
       </w:r>
       <w:r>
         <w:t xml:space="preserve"> ezzel a megoldással</w:t>
@@ -7854,7 +8239,6 @@
           <w:sz w:val="28"/>
           <w:szCs w:val="28"/>
         </w:rPr>
-        <w:lastRenderedPageBreak/>
         <w:t xml:space="preserve">7. </w:t>
       </w:r>
       <w:r>
@@ -8022,25 +8406,34 @@
         <w:spacing w:line="360" w:lineRule="auto"/>
         <w:jc w:val="both"/>
       </w:pPr>
-    </w:p>
-    <w:p>
-      <w:pPr>
-        <w:tabs>
-          <w:tab w:val="left" w:pos="3252"/>
-        </w:tabs>
-        <w:jc w:val="both"/>
-        <w:rPr>
-          <w:rFonts w:ascii="Arial" w:hAnsi="Arial" w:cs="Arial"/>
-          <w:b/>
-          <w:bCs/>
-        </w:rPr>
-      </w:pPr>
-      <w:r>
-        <w:rPr>
-          <w:rFonts w:ascii="Arial" w:hAnsi="Arial" w:cs="Arial"/>
-          <w:b/>
-          <w:bCs/>
-        </w:rPr>
+      <w:r>
+        <w:t xml:space="preserve">A lementett logokat az alkalmazásunk melletti mappában találhatjuk meg, és a különböző új feldolgozó modulokat is egy az alkalmazás melletti mappába tudjuk elhelyezni. </w:t>
+      </w:r>
+    </w:p>
+    <w:p>
+      <w:r>
+        <w:br w:type="page"/>
+      </w:r>
+    </w:p>
+    <w:p>
+      <w:pPr>
+        <w:tabs>
+          <w:tab w:val="left" w:pos="3252"/>
+        </w:tabs>
+        <w:jc w:val="both"/>
+        <w:rPr>
+          <w:rFonts w:ascii="Arial" w:hAnsi="Arial" w:cs="Arial"/>
+          <w:b/>
+          <w:bCs/>
+        </w:rPr>
+      </w:pPr>
+      <w:r>
+        <w:rPr>
+          <w:rFonts w:ascii="Arial" w:hAnsi="Arial" w:cs="Arial"/>
+          <w:b/>
+          <w:bCs/>
+        </w:rPr>
+        <w:lastRenderedPageBreak/>
         <w:t>7.2. Továbbfejlesztési lehetőségek</w:t>
       </w:r>
     </w:p>
@@ -8083,11 +8476,10 @@
         <w:tabs>
           <w:tab w:val="left" w:pos="3252"/>
         </w:tabs>
-        <w:spacing w:line="360" w:lineRule="auto"/>
-        <w:jc w:val="both"/>
-      </w:pPr>
-      <w:r>
-        <w:lastRenderedPageBreak/>
+        <w:spacing w:after="120" w:line="360" w:lineRule="auto"/>
+        <w:jc w:val="both"/>
+      </w:pPr>
+      <w:r>
         <w:t xml:space="preserve">Az alkalmazást személyre szabhatóvá lehetne tenni, hogy mindenki a neki megfelelő hátteret tudja mondjuk kiválasztani, megfelelő színeket a különböző típusú logok megjelenítéséhez. Szükség esetén </w:t>
       </w:r>
       <w:r>
@@ -8123,12 +8515,33 @@
     </w:p>
     <w:p>
       <w:pPr>
-        <w:tabs>
-          <w:tab w:val="left" w:pos="3252"/>
-        </w:tabs>
-        <w:spacing w:line="360" w:lineRule="auto"/>
-        <w:jc w:val="both"/>
-      </w:pPr>
+        <w:spacing w:line="360" w:lineRule="auto"/>
+        <w:jc w:val="both"/>
+      </w:pPr>
+      <w:r>
+        <w:t>Mint említettem a logok mentése fejezetemben, tovább lehetne fejleszteni az alkalmazást olyan módon, hogy a text fájlokban a nagy méretű médiafájloknak nem írjuk ki a teljes Data URL részét, hanem lementhetnénk őket egy külön mappába, amire hivatkozni lehetne a text fájlunkban. Ez hasznos lenne olyan szempontból is, hogy ha olyan fájlt kapunk, amelyet nem tudtunk kezelni, azt később valamilyen módon még meg lehetne nyitni.</w:t>
+      </w:r>
+      <w:r>
+        <w:t xml:space="preserve"> A logokat akár lehetne felhőben is tárolni, hogy bárhonnan </w:t>
+      </w:r>
+      <w:r>
+        <w:t xml:space="preserve">megtekinthetőek </w:t>
+      </w:r>
+      <w:r>
+        <w:t xml:space="preserve"> legyenek, és ne a monitorozó alkalmazás és </w:t>
+      </w:r>
+      <w:r>
+        <w:t>számító</w:t>
+      </w:r>
+      <w:r>
+        <w:t>gép előtt kelljen ülni.</w:t>
+      </w:r>
+      <w:r>
+        <w:t xml:space="preserve"> Szintén meg lehetne valósítani, hogy ezeket a fájlokat megnyissuk az alkalmazással, és megjelenítse megfelelően nekünk újból.</w:t>
+      </w:r>
+      <w:r>
+        <w:br w:type="page"/>
+      </w:r>
     </w:p>
     <w:p>
       <w:pPr>
@@ -8151,6 +8564,7 @@
           <w:sz w:val="28"/>
           <w:szCs w:val="28"/>
         </w:rPr>
+        <w:lastRenderedPageBreak/>
         <w:t>8. Összegzés</w:t>
       </w:r>
     </w:p>
@@ -8221,10 +8635,10 @@
         <w:t xml:space="preserve">Az alkalmazás munkafázisait kódrészletekkel szemléltettem, a könnyebb megértés végett, valamint egy ábrán szemléltettem az alkalmazás megjelenését a jelenleg lehetséges összes különböző típusú adattal. Az alkalmazás működésének megértése után leírtam felmerülő problémáimat és tapasztalataimat. </w:t>
       </w:r>
       <w:r>
-        <w:t>Végezetül a szakdolgozat leírja az alkalmazás használatát és a lehetséges továbbfejlesztési lehetőségeket.</w:t>
-      </w:r>
-      <w:r>
-        <w:t xml:space="preserve"> </w:t>
+        <w:t>Végezetül a szakdolgozat leírja az alkalmazás használatát és a lehetséges továbbfejlesztési lehetőségeket</w:t>
+      </w:r>
+      <w:r>
+        <w:t>.</w:t>
       </w:r>
     </w:p>
     <w:p>
@@ -8410,7 +8824,13 @@
         <w:t>10</w:t>
       </w:r>
       <w:r>
-        <w:t>. ábra, Médiafájlok kezelése kódrészlet</w:t>
+        <w:t>. ábra, Médiafájlok kezelése</w:t>
+      </w:r>
+      <w:r>
+        <w:t>,</w:t>
+      </w:r>
+      <w:r>
+        <w:t xml:space="preserve"> kódrészlet</w:t>
       </w:r>
     </w:p>
     <w:p>
@@ -8463,12 +8883,42 @@
         <w:t>. ábra, Megjelenítési beállítások</w:t>
       </w:r>
       <w:r>
+        <w:t>,</w:t>
+      </w:r>
+      <w:r>
         <w:t xml:space="preserve"> kódrészlet</w:t>
       </w:r>
     </w:p>
     <w:p>
+      <w:pPr>
+        <w:spacing w:line="360" w:lineRule="auto"/>
+      </w:pPr>
       <w:r>
         <w:t>15. ábra, JSON típusú logok megjelenítése</w:t>
+      </w:r>
+    </w:p>
+    <w:p>
+      <w:pPr>
+        <w:spacing w:line="360" w:lineRule="auto"/>
+      </w:pPr>
+      <w:r>
+        <w:t>16. ábra, Média fájlok és kezeletlen adatok megjelenítése</w:t>
+      </w:r>
+    </w:p>
+    <w:p>
+      <w:pPr>
+        <w:spacing w:line="360" w:lineRule="auto"/>
+      </w:pPr>
+      <w:r>
+        <w:t>17. ábra, Logok mentése, kódrészlet</w:t>
+      </w:r>
+    </w:p>
+    <w:p>
+      <w:pPr>
+        <w:spacing w:line="360" w:lineRule="auto"/>
+      </w:pPr>
+      <w:r>
+        <w:t>18. ábra, Mentett log napló</w:t>
       </w:r>
       <w:r>
         <w:br w:type="page"/>
@@ -8523,7 +8973,7 @@
       <w:r>
         <w:t xml:space="preserve">[1] </w:t>
       </w:r>
-      <w:hyperlink r:id="rId25" w:history="1">
+      <w:hyperlink r:id="rId27" w:history="1">
         <w:r>
           <w:rPr>
             <w:rStyle w:val="Hiperhivatkozs"/>
@@ -8539,7 +8989,7 @@
         </w:tabs>
         <w:spacing w:line="360" w:lineRule="auto"/>
       </w:pPr>
-      <w:hyperlink r:id="rId26" w:history="1">
+      <w:hyperlink r:id="rId28" w:history="1">
         <w:r>
           <w:rPr>
             <w:rStyle w:val="Hiperhivatkozs"/>
@@ -8561,7 +9011,7 @@
       <w:r>
         <w:t xml:space="preserve">[3] </w:t>
       </w:r>
-      <w:hyperlink r:id="rId27" w:history="1">
+      <w:hyperlink r:id="rId29" w:history="1">
         <w:r>
           <w:rPr>
             <w:rStyle w:val="Hiperhivatkozs"/>
@@ -8581,7 +9031,7 @@
       <w:r>
         <w:t xml:space="preserve">[4] </w:t>
       </w:r>
-      <w:hyperlink r:id="rId28" w:history="1">
+      <w:hyperlink r:id="rId30" w:history="1">
         <w:r>
           <w:rPr>
             <w:rStyle w:val="Hiperhivatkozs"/>
@@ -8606,7 +9056,7 @@
       <w:r>
         <w:t xml:space="preserve">] </w:t>
       </w:r>
-      <w:hyperlink r:id="rId29" w:history="1">
+      <w:hyperlink r:id="rId31" w:history="1">
         <w:r>
           <w:rPr>
             <w:rStyle w:val="Hiperhivatkozs"/>
@@ -8635,7 +9085,7 @@
       <w:r>
         <w:t xml:space="preserve">] </w:t>
       </w:r>
-      <w:hyperlink r:id="rId30" w:history="1">
+      <w:hyperlink r:id="rId32" w:history="1">
         <w:r>
           <w:rPr>
             <w:rStyle w:val="Hiperhivatkozs"/>
@@ -8670,7 +9120,7 @@
       <w:r>
         <w:t xml:space="preserve">[8] </w:t>
       </w:r>
-      <w:hyperlink r:id="rId31" w:history="1">
+      <w:hyperlink r:id="rId33" w:history="1">
         <w:r>
           <w:rPr>
             <w:rStyle w:val="Hiperhivatkozs"/>
@@ -8718,7 +9168,7 @@
         </w:tabs>
         <w:spacing w:line="360" w:lineRule="auto"/>
       </w:pPr>
-      <w:hyperlink r:id="rId32" w:history="1">
+      <w:hyperlink r:id="rId34" w:history="1">
         <w:r>
           <w:rPr>
             <w:rStyle w:val="Hiperhivatkozs"/>
@@ -8937,7 +9387,15 @@
       </w:pPr>
       <w:r>
         <w:tab/>
-        <w:t>1.  …………………………………………………………………….. x    o.</w:t>
+        <w:t>1.  ………………………………………………………………</w:t>
+      </w:r>
+      <w:proofErr w:type="gramStart"/>
+      <w:r>
+        <w:t>…….</w:t>
+      </w:r>
+      <w:proofErr w:type="gramEnd"/>
+      <w:r>
+        <w:t>. x    o.</w:t>
       </w:r>
     </w:p>
     <w:p>
@@ -8991,7 +9449,15 @@
       </w:pPr>
       <w:r>
         <w:tab/>
-        <w:t>2.  ……………………………………………………………………..z    o.</w:t>
+        <w:t>2.  ………………………………………………………………</w:t>
+      </w:r>
+      <w:proofErr w:type="gramStart"/>
+      <w:r>
+        <w:t>…….</w:t>
+      </w:r>
+      <w:proofErr w:type="gramEnd"/>
+      <w:r>
+        <w:t>.z    o.</w:t>
       </w:r>
     </w:p>
     <w:p>
@@ -9184,7 +9650,7 @@
         </w:rPr>
         <w:br/>
       </w:r>
-      <w:hyperlink r:id="rId33" w:history="1">
+      <w:hyperlink r:id="rId35" w:history="1">
         <w:r>
           <w:rPr>
             <w:rStyle w:val="Hiperhivatkozs"/>
@@ -9211,8 +9677,8 @@
       </w:r>
     </w:p>
     <w:sectPr>
-      <w:headerReference w:type="default" r:id="rId34"/>
-      <w:footerReference w:type="default" r:id="rId35"/>
+      <w:headerReference w:type="default" r:id="rId36"/>
+      <w:footerReference w:type="default" r:id="rId37"/>
       <w:pgSz w:w="11906" w:h="16838"/>
       <w:pgMar w:top="2268" w:right="1418" w:bottom="1418" w:left="1985" w:header="709" w:footer="709" w:gutter="0"/>
       <w:pgNumType w:start="1"/>

</xml_diff>